<commit_message>
Final change before 24/05 for pc Eloi
</commit_message>
<xml_diff>
--- a/resources/cahier_des_charges/cahier_des_charges.docx
+++ b/resources/cahier_des_charges/cahier_des_charges.docx
@@ -388,13 +388,13 @@
           <w:szCs w:val="24"/>
         </w:rPr>
         <w:drawing>
-          <wp:anchor distT="0" distB="0" distL="114300" distR="114300" simplePos="0" relativeHeight="251658240" behindDoc="1" locked="0" layoutInCell="1" allowOverlap="1" wp14:anchorId="2D60DF20" wp14:editId="733D9C07">
+          <wp:anchor distT="0" distB="0" distL="114300" distR="114300" simplePos="0" relativeHeight="251658240" behindDoc="1" locked="0" layoutInCell="1" allowOverlap="1" wp14:anchorId="2D60DF20" wp14:editId="38CAE56E">
             <wp:simplePos x="0" y="0"/>
             <wp:positionH relativeFrom="margin">
               <wp:align>center</wp:align>
             </wp:positionH>
             <wp:positionV relativeFrom="paragraph">
-              <wp:posOffset>386715</wp:posOffset>
+              <wp:posOffset>618727</wp:posOffset>
             </wp:positionV>
             <wp:extent cx="6054198" cy="3575050"/>
             <wp:effectExtent l="190500" t="190500" r="194310" b="196850"/>
@@ -470,7 +470,75 @@
           <w:sz w:val="24"/>
           <w:szCs w:val="24"/>
         </w:rPr>
-        <w:t xml:space="preserve">Voici un premier plan directeur pour notre projet : </w:t>
+        <w:t xml:space="preserve">Voici un premier plan directeur pour notre projet </w:t>
+      </w:r>
+      <w:r>
+        <w:rPr>
+          <w:rFonts w:ascii="Agency FB" w:hAnsi="Agency FB"/>
+          <w:sz w:val="24"/>
+          <w:szCs w:val="24"/>
+        </w:rPr>
+        <w:t xml:space="preserve">(pour une meilleure qualité de l’image demander regarder dans le dossier </w:t>
+      </w:r>
+      <w:r>
+        <w:rPr>
+          <w:rFonts w:ascii="Courier New" w:hAnsi="Courier New" w:cs="Courier New"/>
+          <w:sz w:val="18"/>
+          <w:szCs w:val="18"/>
+        </w:rPr>
+        <w:t>./</w:t>
+      </w:r>
+      <w:proofErr w:type="spellStart"/>
+      <w:r>
+        <w:rPr>
+          <w:rFonts w:ascii="Courier New" w:hAnsi="Courier New" w:cs="Courier New"/>
+          <w:sz w:val="18"/>
+          <w:szCs w:val="18"/>
+        </w:rPr>
+        <w:t>resources</w:t>
+      </w:r>
+      <w:proofErr w:type="spellEnd"/>
+      <w:r>
+        <w:rPr>
+          <w:rFonts w:ascii="Courier New" w:hAnsi="Courier New" w:cs="Courier New"/>
+          <w:sz w:val="18"/>
+          <w:szCs w:val="18"/>
+        </w:rPr>
+        <w:t>/</w:t>
+      </w:r>
+      <w:proofErr w:type="spellStart"/>
+      <w:r>
+        <w:rPr>
+          <w:rFonts w:ascii="Courier New" w:hAnsi="Courier New" w:cs="Courier New"/>
+          <w:sz w:val="18"/>
+          <w:szCs w:val="18"/>
+        </w:rPr>
+        <w:t>cahier_des_charges</w:t>
+      </w:r>
+      <w:proofErr w:type="spellEnd"/>
+      <w:r>
+        <w:rPr>
+          <w:rFonts w:ascii="Courier New" w:hAnsi="Courier New" w:cs="Courier New"/>
+          <w:sz w:val="18"/>
+          <w:szCs w:val="18"/>
+        </w:rPr>
+        <w:t>/</w:t>
+      </w:r>
+      <w:r>
+        <w:rPr>
+          <w:rFonts w:ascii="Agency FB" w:hAnsi="Agency FB"/>
+          <w:sz w:val="18"/>
+          <w:szCs w:val="18"/>
+        </w:rPr>
+        <w:t xml:space="preserve"> </w:t>
+      </w:r>
+      <w:r>
+        <w:rPr>
+          <w:rFonts w:ascii="Agency FB" w:hAnsi="Agency FB"/>
+          <w:sz w:val="24"/>
+          <w:szCs w:val="24"/>
+        </w:rPr>
+        <w:t xml:space="preserve">). </w:t>
       </w:r>
     </w:p>
     <w:p>
@@ -496,7 +564,6 @@
           <w:sz w:val="24"/>
           <w:szCs w:val="24"/>
         </w:rPr>
-        <w:lastRenderedPageBreak/>
         <w:drawing>
           <wp:anchor distT="0" distB="0" distL="114300" distR="114300" simplePos="0" relativeHeight="251659264" behindDoc="1" locked="0" layoutInCell="1" allowOverlap="1" wp14:anchorId="4B4CEDEB" wp14:editId="0E5590AE">
             <wp:simplePos x="0" y="0"/>
@@ -1303,16 +1370,7 @@
           <w:sz w:val="24"/>
           <w:szCs w:val="24"/>
         </w:rPr>
-        <w:t>Eloi</w:t>
-      </w:r>
-      <w:r>
-        <w:rPr>
-          <w:rFonts w:ascii="Agency FB" w:hAnsi="Agency FB"/>
-          <w:color w:val="00B050"/>
-          <w:sz w:val="24"/>
-          <w:szCs w:val="24"/>
-        </w:rPr>
-        <w:t>/Mathis</w:t>
+        <w:t>Eloi/Mathis</w:t>
       </w:r>
       <w:r>
         <w:rPr>
@@ -1514,15 +1572,6 @@
         </w:rPr>
         <w:t xml:space="preserve"> </w:t>
       </w:r>
-    </w:p>
-    <w:p>
-      <w:pPr>
-        <w:rPr>
-          <w:rFonts w:ascii="Agency FB" w:hAnsi="Agency FB"/>
-          <w:sz w:val="24"/>
-          <w:szCs w:val="24"/>
-        </w:rPr>
-      </w:pPr>
     </w:p>
     <w:sectPr>
       <w:pgSz w:w="11906" w:h="16838"/>

</xml_diff>